<commit_message>
plate layouts and updated method
</commit_message>
<xml_diff>
--- a/senstivity_test/growth_assay_method/insecticide_growth_rate_assay.docx
+++ b/senstivity_test/growth_assay_method/insecticide_growth_rate_assay.docx
@@ -24,17 +24,12 @@
           <w:ilvl w:val="0"/>
           <w:numId w:val="1"/>
         </w:numPr>
-        <w:spacing w:line="360" w:lineRule="auto"/>
       </w:pPr>
       <w:r>
         <w:t xml:space="preserve">Final Well Volume = 200µl </w:t>
       </w:r>
     </w:p>
-    <w:p>
-      <w:pPr>
-        <w:spacing w:line="360" w:lineRule="auto"/>
-      </w:pPr>
-    </w:p>
+    <w:p/>
     <w:p>
       <w:pPr>
         <w:pStyle w:val="ListParagraph"/>
@@ -42,7 +37,6 @@
           <w:ilvl w:val="0"/>
           <w:numId w:val="1"/>
         </w:numPr>
-        <w:spacing w:line="360" w:lineRule="auto"/>
       </w:pPr>
       <w:r>
         <w:t>Plate reader settings: 30</w:t>
@@ -57,7 +51,6 @@
     <w:p>
       <w:pPr>
         <w:pStyle w:val="ListParagraph"/>
-        <w:spacing w:line="360" w:lineRule="auto"/>
       </w:pPr>
     </w:p>
     <w:p>
@@ -67,7 +60,6 @@
           <w:ilvl w:val="0"/>
           <w:numId w:val="1"/>
         </w:numPr>
-        <w:spacing w:line="360" w:lineRule="auto"/>
       </w:pPr>
       <w:r>
         <w:t xml:space="preserve">Create </w:t>
@@ -89,7 +81,6 @@
     <w:p>
       <w:pPr>
         <w:pStyle w:val="ListParagraph"/>
-        <w:spacing w:line="360" w:lineRule="auto"/>
       </w:pPr>
     </w:p>
     <w:p>
@@ -99,7 +90,6 @@
           <w:ilvl w:val="0"/>
           <w:numId w:val="1"/>
         </w:numPr>
-        <w:spacing w:line="360" w:lineRule="auto"/>
       </w:pPr>
       <w:r>
         <w:t>1% final concentration for both solvents.</w:t>
@@ -108,7 +98,6 @@
     <w:p>
       <w:pPr>
         <w:pStyle w:val="ListParagraph"/>
-        <w:spacing w:line="360" w:lineRule="auto"/>
       </w:pPr>
     </w:p>
     <w:p>
@@ -118,7 +107,6 @@
           <w:ilvl w:val="0"/>
           <w:numId w:val="1"/>
         </w:numPr>
-        <w:spacing w:line="360" w:lineRule="auto"/>
       </w:pPr>
       <w:r>
         <w:t xml:space="preserve">P200 and P20 pipette. </w:t>
@@ -127,7 +115,6 @@
     <w:p>
       <w:pPr>
         <w:pStyle w:val="ListParagraph"/>
-        <w:spacing w:line="360" w:lineRule="auto"/>
       </w:pPr>
     </w:p>
     <w:p>
@@ -137,7 +124,6 @@
           <w:ilvl w:val="0"/>
           <w:numId w:val="1"/>
         </w:numPr>
-        <w:spacing w:line="360" w:lineRule="auto"/>
       </w:pPr>
       <w:r>
         <w:t xml:space="preserve">Fill plate perimeter with blanks to combat edge effect. </w:t>
@@ -146,7 +132,6 @@
     <w:p>
       <w:pPr>
         <w:pStyle w:val="ListParagraph"/>
-        <w:spacing w:line="360" w:lineRule="auto"/>
       </w:pPr>
     </w:p>
     <w:p>
@@ -156,7 +141,6 @@
           <w:ilvl w:val="0"/>
           <w:numId w:val="1"/>
         </w:numPr>
-        <w:spacing w:line="360" w:lineRule="auto"/>
       </w:pPr>
       <w:r>
         <w:t xml:space="preserve">Split plot randomisation with insecticides rotating clockwise each replicate. </w:t>
@@ -165,7 +149,6 @@
     <w:p>
       <w:pPr>
         <w:pStyle w:val="ListParagraph"/>
-        <w:spacing w:line="360" w:lineRule="auto"/>
       </w:pPr>
     </w:p>
     <w:p>
@@ -175,7 +158,6 @@
           <w:ilvl w:val="0"/>
           <w:numId w:val="1"/>
         </w:numPr>
-        <w:spacing w:line="360" w:lineRule="auto"/>
       </w:pPr>
       <w:r>
         <w:t xml:space="preserve">Repeat 8 times. </w:t>
@@ -184,7 +166,6 @@
     <w:p>
       <w:pPr>
         <w:pStyle w:val="ListParagraph"/>
-        <w:spacing w:line="360" w:lineRule="auto"/>
       </w:pPr>
     </w:p>
     <w:p>
@@ -194,7 +175,6 @@
           <w:ilvl w:val="0"/>
           <w:numId w:val="1"/>
         </w:numPr>
-        <w:spacing w:line="360" w:lineRule="auto"/>
       </w:pPr>
       <w:r>
         <w:t>10 insecticides with 5 concentration values = 50 wells + 5 controls + 5 blanks = 60 wells</w:t>
@@ -206,7 +186,6 @@
     <w:p>
       <w:pPr>
         <w:pStyle w:val="ListParagraph"/>
-        <w:spacing w:line="360" w:lineRule="auto"/>
       </w:pPr>
     </w:p>
     <w:p>
@@ -216,7 +195,115 @@
           <w:ilvl w:val="0"/>
           <w:numId w:val="1"/>
         </w:numPr>
-        <w:spacing w:line="360" w:lineRule="auto"/>
+      </w:pPr>
+      <w:r>
+        <w:t>Use a heated Eppendorf block when creating stock solutions to combat solubility issue with Thiacloprid and Cypermethrin. Add the media, allow to heat up then add the DMSO stock solution.</w:t>
+      </w:r>
+      <w:r>
+        <w:t xml:space="preserve"> Hopefully will prevent precipitation. </w:t>
+      </w:r>
+    </w:p>
+    <w:p>
+      <w:pPr>
+        <w:pStyle w:val="ListParagraph"/>
+      </w:pPr>
+    </w:p>
+    <w:p>
+      <w:pPr>
+        <w:pStyle w:val="ListParagraph"/>
+        <w:numPr>
+          <w:ilvl w:val="0"/>
+          <w:numId w:val="1"/>
+        </w:numPr>
+      </w:pPr>
+      <w:r>
+        <w:t>Create plates as usual. Before adding 0.05 yeast OD stock, put plate in spectrophotometer for 15 minutes to allow it to heat up to 30</w:t>
+      </w:r>
+      <w:r>
+        <w:t>°</w:t>
+      </w:r>
+      <w:r>
+        <w:t>C and mix. Whilst this is going on get the yeast out of the orbital shaker and dilute down to 0.05 OD. Keep a culture tube of media in the shaker too so also at 30</w:t>
+      </w:r>
+      <w:r>
+        <w:t>°</w:t>
+      </w:r>
+      <w:r>
+        <w:t xml:space="preserve">C.  </w:t>
+      </w:r>
+    </w:p>
+    <w:p>
+      <w:pPr>
+        <w:pStyle w:val="ListParagraph"/>
+      </w:pPr>
+    </w:p>
+    <w:p>
+      <w:pPr>
+        <w:pStyle w:val="ListParagraph"/>
+        <w:numPr>
+          <w:ilvl w:val="0"/>
+          <w:numId w:val="1"/>
+        </w:numPr>
+      </w:pPr>
+      <w:r>
+        <w:t>Heat master solutions to 37</w:t>
+      </w:r>
+      <w:r>
+        <w:t>°</w:t>
+      </w:r>
+      <w:r>
+        <w:t>C</w:t>
+      </w:r>
+      <w:r>
+        <w:t xml:space="preserve"> before making working solutions. </w:t>
+      </w:r>
+    </w:p>
+    <w:p>
+      <w:pPr>
+        <w:pStyle w:val="ListParagraph"/>
+      </w:pPr>
+    </w:p>
+    <w:p>
+      <w:pPr>
+        <w:pStyle w:val="ListParagraph"/>
+        <w:numPr>
+          <w:ilvl w:val="0"/>
+          <w:numId w:val="1"/>
+        </w:numPr>
+      </w:pPr>
+      <w:r>
+        <w:t xml:space="preserve">Use multichannel to add 0.05OD yeast. </w:t>
+      </w:r>
+    </w:p>
+    <w:p>
+      <w:pPr>
+        <w:pStyle w:val="ListParagraph"/>
+      </w:pPr>
+    </w:p>
+    <w:p>
+      <w:pPr>
+        <w:pStyle w:val="ListParagraph"/>
+        <w:numPr>
+          <w:ilvl w:val="0"/>
+          <w:numId w:val="1"/>
+        </w:numPr>
+      </w:pPr>
+      <w:r>
+        <w:t xml:space="preserve">Fill perimeter with media. </w:t>
+      </w:r>
+    </w:p>
+    <w:p>
+      <w:pPr>
+        <w:pStyle w:val="ListParagraph"/>
+      </w:pPr>
+    </w:p>
+    <w:p>
+      <w:pPr>
+        <w:pStyle w:val="ListParagraph"/>
+        <w:numPr>
+          <w:ilvl w:val="0"/>
+          <w:numId w:val="1"/>
+        </w:numPr>
       </w:pPr>
       <w:r>
         <w:t xml:space="preserve">Make stock solutions </w:t>
@@ -239,7 +326,6 @@
     <w:p>
       <w:pPr>
         <w:pStyle w:val="ListParagraph"/>
-        <w:spacing w:line="360" w:lineRule="auto"/>
       </w:pPr>
     </w:p>
     <w:p>
@@ -249,7 +335,6 @@
           <w:ilvl w:val="0"/>
           <w:numId w:val="1"/>
         </w:numPr>
-        <w:spacing w:line="360" w:lineRule="auto"/>
       </w:pPr>
       <w:r>
         <w:t xml:space="preserve">Add yeast culture stock to all wells </w:t>
@@ -272,7 +357,6 @@
     <w:p>
       <w:pPr>
         <w:pStyle w:val="ListParagraph"/>
-        <w:spacing w:line="360" w:lineRule="auto"/>
       </w:pPr>
     </w:p>
     <w:p>
@@ -282,7 +366,6 @@
           <w:ilvl w:val="0"/>
           <w:numId w:val="1"/>
         </w:numPr>
-        <w:spacing w:line="360" w:lineRule="auto"/>
       </w:pPr>
       <w:r>
         <w:t xml:space="preserve">Do sulfoxaflor </w:t>
@@ -312,11 +395,9 @@
     <w:p>
       <w:pPr>
         <w:spacing w:line="360" w:lineRule="auto"/>
-      </w:pPr>
-    </w:p>
-    <w:p>
-      <w:pPr>
-        <w:spacing w:line="360" w:lineRule="auto"/>
+        <w:rPr>
+          <w:u w:val="single"/>
+        </w:rPr>
       </w:pPr>
     </w:p>
     <w:p>
@@ -400,10 +481,7 @@
         <w:t xml:space="preserve"> </w:t>
       </w:r>
       <w:r>
-        <w:t>196µl media</w:t>
-      </w:r>
-      <w:r>
-        <w:t xml:space="preserve"> + </w:t>
+        <w:t xml:space="preserve">196µl media + </w:t>
       </w:r>
       <w:r>
         <w:t>4µl 0.5 M stock solution</w:t>
@@ -593,10 +671,7 @@
         <w:t>200µl 1mM final well concentration</w:t>
       </w:r>
       <w:r>
-        <w:t>: 136.4µl media + 20µl 10mM stock solution + 2µl other solvent + 1.6µl insecticide solvent + 40µl 0.05OD yeast culture stock</w:t>
-      </w:r>
-      <w:r>
-        <w:t>.</w:t>
+        <w:t>: 136.4µl media + 20µl 10mM stock solution + 2µl other solvent + 1.6µl insecticide solvent + 40µl 0.05OD yeast culture stock.</w:t>
       </w:r>
     </w:p>
     <w:p>
@@ -796,10 +871,7 @@
         <w:t>200µl 0.001µM (1µM) final well concentration</w:t>
       </w:r>
       <w:r>
-        <w:t>: 136µl media + 20µl of 10µM stock solution + 2µl other solvent +2µl insecticide solvent + 40µl 0.05OD yeast culture stock</w:t>
-      </w:r>
-      <w:r>
-        <w:t>.</w:t>
+        <w:t>: 136µl media + 20µl of 10µM stock solution + 2µl other solvent +2µl insecticide solvent + 40µl 0.05OD yeast culture stock.</w:t>
       </w:r>
     </w:p>
     <w:p>
@@ -1415,7 +1487,24 @@
         <w:t>FILL PERIMETER WELLS WITH MEDIA</w:t>
       </w:r>
     </w:p>
+    <w:p>
+      <w:pPr>
+        <w:spacing w:line="360" w:lineRule="auto"/>
+        <w:jc w:val="center"/>
+      </w:pPr>
+    </w:p>
+    <w:p>
+      <w:pPr>
+        <w:spacing w:line="360" w:lineRule="auto"/>
+        <w:jc w:val="center"/>
+      </w:pPr>
+      <w:r>
+        <w:t>OVERNIGHT CULTURE FOR TOMORROW</w:t>
+      </w:r>
+    </w:p>
     <w:sectPr>
+      <w:footerReference w:type="even" r:id="rId7"/>
+      <w:footerReference w:type="default" r:id="rId8"/>
       <w:pgSz w:w="11900" w:h="16840"/>
       <w:pgMar w:top="1440" w:right="1440" w:bottom="1440" w:left="1440" w:header="708" w:footer="708" w:gutter="0"/>
       <w:cols w:space="708"/>
@@ -1423,6 +1512,169 @@
     </w:sectPr>
   </w:body>
 </w:document>
+</file>
+
+<file path=word/endnotes.xml><?xml version="1.0" encoding="utf-8"?>
+<w:endnotes xmlns:wpc="http://schemas.microsoft.com/office/word/2010/wordprocessingCanvas" xmlns:cx="http://schemas.microsoft.com/office/drawing/2014/chartex" xmlns:cx1="http://schemas.microsoft.com/office/drawing/2015/9/8/chartex" xmlns:cx2="http://schemas.microsoft.com/office/drawing/2015/10/21/chartex" xmlns:cx3="http://schemas.microsoft.com/office/drawing/2016/5/9/chartex" xmlns:cx4="http://schemas.microsoft.com/office/drawing/2016/5/10/chartex" xmlns:cx5="http://schemas.microsoft.com/office/drawing/2016/5/11/chartex" xmlns:cx6="http://schemas.microsoft.com/office/drawing/2016/5/12/chartex" xmlns:cx7="http://schemas.microsoft.com/office/drawing/2016/5/13/chartex" xmlns:cx8="http://schemas.microsoft.com/office/drawing/2016/5/14/chartex" xmlns:mc="http://schemas.openxmlformats.org/markup-compatibility/2006" xmlns:aink="http://schemas.microsoft.com/office/drawing/2016/ink" xmlns:am3d="http://schemas.microsoft.com/office/drawing/2017/model3d" xmlns:o="urn:schemas-microsoft-com:office:office" xmlns:r="http://schemas.openxmlformats.org/officeDocument/2006/relationships" xmlns:m="http://schemas.openxmlformats.org/officeDocument/2006/math" xmlns:v="urn:schemas-microsoft-com:vml" xmlns:wp14="http://schemas.microsoft.com/office/word/2010/wordprocessingDrawing" xmlns:wp="http://schemas.openxmlformats.org/drawingml/2006/wordprocessingDrawing" xmlns:w10="urn:schemas-microsoft-com:office:word" xmlns:w="http://schemas.openxmlformats.org/wordprocessingml/2006/main" xmlns:w14="http://schemas.microsoft.com/office/word/2010/wordml" xmlns:w15="http://schemas.microsoft.com/office/word/2012/wordml" xmlns:w16cex="http://schemas.microsoft.com/office/word/2018/wordml/cex" xmlns:w16cid="http://schemas.microsoft.com/office/word/2016/wordml/cid" xmlns:w16="http://schemas.microsoft.com/office/word/2018/wordml" xmlns:w16se="http://schemas.microsoft.com/office/word/2015/wordml/symex" xmlns:wpg="http://schemas.microsoft.com/office/word/2010/wordprocessingGroup" xmlns:wpi="http://schemas.microsoft.com/office/word/2010/wordprocessingInk" xmlns:wne="http://schemas.microsoft.com/office/word/2006/wordml" xmlns:wps="http://schemas.microsoft.com/office/word/2010/wordprocessingShape" mc:Ignorable="w14 w15 w16se w16cid w16 w16cex wp14">
+  <w:endnote w:type="separator" w:id="-1">
+    <w:p>
+      <w:r>
+        <w:separator/>
+      </w:r>
+    </w:p>
+  </w:endnote>
+  <w:endnote w:type="continuationSeparator" w:id="0">
+    <w:p>
+      <w:r>
+        <w:continuationSeparator/>
+      </w:r>
+    </w:p>
+  </w:endnote>
+</w:endnotes>
+</file>
+
+<file path=word/footer1.xml><?xml version="1.0" encoding="utf-8"?>
+<w:ftr xmlns:wpc="http://schemas.microsoft.com/office/word/2010/wordprocessingCanvas" xmlns:cx="http://schemas.microsoft.com/office/drawing/2014/chartex" xmlns:cx1="http://schemas.microsoft.com/office/drawing/2015/9/8/chartex" xmlns:cx2="http://schemas.microsoft.com/office/drawing/2015/10/21/chartex" xmlns:cx3="http://schemas.microsoft.com/office/drawing/2016/5/9/chartex" xmlns:cx4="http://schemas.microsoft.com/office/drawing/2016/5/10/chartex" xmlns:cx5="http://schemas.microsoft.com/office/drawing/2016/5/11/chartex" xmlns:cx6="http://schemas.microsoft.com/office/drawing/2016/5/12/chartex" xmlns:cx7="http://schemas.microsoft.com/office/drawing/2016/5/13/chartex" xmlns:cx8="http://schemas.microsoft.com/office/drawing/2016/5/14/chartex" xmlns:mc="http://schemas.openxmlformats.org/markup-compatibility/2006" xmlns:aink="http://schemas.microsoft.com/office/drawing/2016/ink" xmlns:am3d="http://schemas.microsoft.com/office/drawing/2017/model3d" xmlns:o="urn:schemas-microsoft-com:office:office" xmlns:r="http://schemas.openxmlformats.org/officeDocument/2006/relationships" xmlns:m="http://schemas.openxmlformats.org/officeDocument/2006/math" xmlns:v="urn:schemas-microsoft-com:vml" xmlns:wp14="http://schemas.microsoft.com/office/word/2010/wordprocessingDrawing" xmlns:wp="http://schemas.openxmlformats.org/drawingml/2006/wordprocessingDrawing" xmlns:w10="urn:schemas-microsoft-com:office:word" xmlns:w="http://schemas.openxmlformats.org/wordprocessingml/2006/main" xmlns:w14="http://schemas.microsoft.com/office/word/2010/wordml" xmlns:w15="http://schemas.microsoft.com/office/word/2012/wordml" xmlns:w16cex="http://schemas.microsoft.com/office/word/2018/wordml/cex" xmlns:w16cid="http://schemas.microsoft.com/office/word/2016/wordml/cid" xmlns:w16="http://schemas.microsoft.com/office/word/2018/wordml" xmlns:w16se="http://schemas.microsoft.com/office/word/2015/wordml/symex" xmlns:wpg="http://schemas.microsoft.com/office/word/2010/wordprocessingGroup" xmlns:wpi="http://schemas.microsoft.com/office/word/2010/wordprocessingInk" xmlns:wne="http://schemas.microsoft.com/office/word/2006/wordml" xmlns:wps="http://schemas.microsoft.com/office/word/2010/wordprocessingShape" mc:Ignorable="w14 w15 w16se w16cid w16 w16cex wp14">
+  <w:sdt>
+    <w:sdtPr>
+      <w:rPr>
+        <w:rStyle w:val="PageNumber"/>
+      </w:rPr>
+      <w:id w:val="341524066"/>
+      <w:docPartObj>
+        <w:docPartGallery w:val="Page Numbers (Bottom of Page)"/>
+        <w:docPartUnique/>
+      </w:docPartObj>
+    </w:sdtPr>
+    <w:sdtEndPr>
+      <w:rPr>
+        <w:rStyle w:val="PageNumber"/>
+      </w:rPr>
+    </w:sdtEndPr>
+    <w:sdtContent>
+      <w:p>
+        <w:pPr>
+          <w:pStyle w:val="Footer"/>
+          <w:framePr w:wrap="none" w:vAnchor="text" w:hAnchor="margin" w:xAlign="center" w:y="1"/>
+          <w:rPr>
+            <w:rStyle w:val="PageNumber"/>
+          </w:rPr>
+        </w:pPr>
+        <w:r>
+          <w:rPr>
+            <w:rStyle w:val="PageNumber"/>
+          </w:rPr>
+          <w:fldChar w:fldCharType="begin"/>
+        </w:r>
+        <w:r>
+          <w:rPr>
+            <w:rStyle w:val="PageNumber"/>
+          </w:rPr>
+          <w:instrText xml:space="preserve"> PAGE </w:instrText>
+        </w:r>
+        <w:r>
+          <w:rPr>
+            <w:rStyle w:val="PageNumber"/>
+          </w:rPr>
+          <w:fldChar w:fldCharType="end"/>
+        </w:r>
+      </w:p>
+    </w:sdtContent>
+  </w:sdt>
+  <w:p>
+    <w:pPr>
+      <w:pStyle w:val="Footer"/>
+    </w:pPr>
+  </w:p>
+</w:ftr>
+</file>
+
+<file path=word/footer2.xml><?xml version="1.0" encoding="utf-8"?>
+<w:ftr xmlns:wpc="http://schemas.microsoft.com/office/word/2010/wordprocessingCanvas" xmlns:cx="http://schemas.microsoft.com/office/drawing/2014/chartex" xmlns:cx1="http://schemas.microsoft.com/office/drawing/2015/9/8/chartex" xmlns:cx2="http://schemas.microsoft.com/office/drawing/2015/10/21/chartex" xmlns:cx3="http://schemas.microsoft.com/office/drawing/2016/5/9/chartex" xmlns:cx4="http://schemas.microsoft.com/office/drawing/2016/5/10/chartex" xmlns:cx5="http://schemas.microsoft.com/office/drawing/2016/5/11/chartex" xmlns:cx6="http://schemas.microsoft.com/office/drawing/2016/5/12/chartex" xmlns:cx7="http://schemas.microsoft.com/office/drawing/2016/5/13/chartex" xmlns:cx8="http://schemas.microsoft.com/office/drawing/2016/5/14/chartex" xmlns:mc="http://schemas.openxmlformats.org/markup-compatibility/2006" xmlns:aink="http://schemas.microsoft.com/office/drawing/2016/ink" xmlns:am3d="http://schemas.microsoft.com/office/drawing/2017/model3d" xmlns:o="urn:schemas-microsoft-com:office:office" xmlns:r="http://schemas.openxmlformats.org/officeDocument/2006/relationships" xmlns:m="http://schemas.openxmlformats.org/officeDocument/2006/math" xmlns:v="urn:schemas-microsoft-com:vml" xmlns:wp14="http://schemas.microsoft.com/office/word/2010/wordprocessingDrawing" xmlns:wp="http://schemas.openxmlformats.org/drawingml/2006/wordprocessingDrawing" xmlns:w10="urn:schemas-microsoft-com:office:word" xmlns:w="http://schemas.openxmlformats.org/wordprocessingml/2006/main" xmlns:w14="http://schemas.microsoft.com/office/word/2010/wordml" xmlns:w15="http://schemas.microsoft.com/office/word/2012/wordml" xmlns:w16cex="http://schemas.microsoft.com/office/word/2018/wordml/cex" xmlns:w16cid="http://schemas.microsoft.com/office/word/2016/wordml/cid" xmlns:w16="http://schemas.microsoft.com/office/word/2018/wordml" xmlns:w16se="http://schemas.microsoft.com/office/word/2015/wordml/symex" xmlns:wpg="http://schemas.microsoft.com/office/word/2010/wordprocessingGroup" xmlns:wpi="http://schemas.microsoft.com/office/word/2010/wordprocessingInk" xmlns:wne="http://schemas.microsoft.com/office/word/2006/wordml" xmlns:wps="http://schemas.microsoft.com/office/word/2010/wordprocessingShape" mc:Ignorable="w14 w15 w16se w16cid w16 w16cex wp14">
+  <w:sdt>
+    <w:sdtPr>
+      <w:rPr>
+        <w:rStyle w:val="PageNumber"/>
+      </w:rPr>
+      <w:id w:val="1761493000"/>
+      <w:docPartObj>
+        <w:docPartGallery w:val="Page Numbers (Bottom of Page)"/>
+        <w:docPartUnique/>
+      </w:docPartObj>
+    </w:sdtPr>
+    <w:sdtEndPr>
+      <w:rPr>
+        <w:rStyle w:val="PageNumber"/>
+      </w:rPr>
+    </w:sdtEndPr>
+    <w:sdtContent>
+      <w:p>
+        <w:pPr>
+          <w:pStyle w:val="Footer"/>
+          <w:framePr w:wrap="none" w:vAnchor="text" w:hAnchor="margin" w:xAlign="center" w:y="1"/>
+          <w:rPr>
+            <w:rStyle w:val="PageNumber"/>
+          </w:rPr>
+        </w:pPr>
+        <w:r>
+          <w:rPr>
+            <w:rStyle w:val="PageNumber"/>
+          </w:rPr>
+          <w:fldChar w:fldCharType="begin"/>
+        </w:r>
+        <w:r>
+          <w:rPr>
+            <w:rStyle w:val="PageNumber"/>
+          </w:rPr>
+          <w:instrText xml:space="preserve"> PAGE </w:instrText>
+        </w:r>
+        <w:r>
+          <w:rPr>
+            <w:rStyle w:val="PageNumber"/>
+          </w:rPr>
+          <w:fldChar w:fldCharType="separate"/>
+        </w:r>
+        <w:r>
+          <w:rPr>
+            <w:rStyle w:val="PageNumber"/>
+            <w:noProof/>
+          </w:rPr>
+          <w:t>1</w:t>
+        </w:r>
+        <w:r>
+          <w:rPr>
+            <w:rStyle w:val="PageNumber"/>
+          </w:rPr>
+          <w:fldChar w:fldCharType="end"/>
+        </w:r>
+      </w:p>
+    </w:sdtContent>
+  </w:sdt>
+  <w:p>
+    <w:pPr>
+      <w:pStyle w:val="Footer"/>
+    </w:pPr>
+  </w:p>
+</w:ftr>
+</file>
+
+<file path=word/footnotes.xml><?xml version="1.0" encoding="utf-8"?>
+<w:footnotes xmlns:wpc="http://schemas.microsoft.com/office/word/2010/wordprocessingCanvas" xmlns:cx="http://schemas.microsoft.com/office/drawing/2014/chartex" xmlns:cx1="http://schemas.microsoft.com/office/drawing/2015/9/8/chartex" xmlns:cx2="http://schemas.microsoft.com/office/drawing/2015/10/21/chartex" xmlns:cx3="http://schemas.microsoft.com/office/drawing/2016/5/9/chartex" xmlns:cx4="http://schemas.microsoft.com/office/drawing/2016/5/10/chartex" xmlns:cx5="http://schemas.microsoft.com/office/drawing/2016/5/11/chartex" xmlns:cx6="http://schemas.microsoft.com/office/drawing/2016/5/12/chartex" xmlns:cx7="http://schemas.microsoft.com/office/drawing/2016/5/13/chartex" xmlns:cx8="http://schemas.microsoft.com/office/drawing/2016/5/14/chartex" xmlns:mc="http://schemas.openxmlformats.org/markup-compatibility/2006" xmlns:aink="http://schemas.microsoft.com/office/drawing/2016/ink" xmlns:am3d="http://schemas.microsoft.com/office/drawing/2017/model3d" xmlns:o="urn:schemas-microsoft-com:office:office" xmlns:r="http://schemas.openxmlformats.org/officeDocument/2006/relationships" xmlns:m="http://schemas.openxmlformats.org/officeDocument/2006/math" xmlns:v="urn:schemas-microsoft-com:vml" xmlns:wp14="http://schemas.microsoft.com/office/word/2010/wordprocessingDrawing" xmlns:wp="http://schemas.openxmlformats.org/drawingml/2006/wordprocessingDrawing" xmlns:w10="urn:schemas-microsoft-com:office:word" xmlns:w="http://schemas.openxmlformats.org/wordprocessingml/2006/main" xmlns:w14="http://schemas.microsoft.com/office/word/2010/wordml" xmlns:w15="http://schemas.microsoft.com/office/word/2012/wordml" xmlns:w16cex="http://schemas.microsoft.com/office/word/2018/wordml/cex" xmlns:w16cid="http://schemas.microsoft.com/office/word/2016/wordml/cid" xmlns:w16="http://schemas.microsoft.com/office/word/2018/wordml" xmlns:w16se="http://schemas.microsoft.com/office/word/2015/wordml/symex" xmlns:wpg="http://schemas.microsoft.com/office/word/2010/wordprocessingGroup" xmlns:wpi="http://schemas.microsoft.com/office/word/2010/wordprocessingInk" xmlns:wne="http://schemas.microsoft.com/office/word/2006/wordml" xmlns:wps="http://schemas.microsoft.com/office/word/2010/wordprocessingShape" mc:Ignorable="w14 w15 w16se w16cid w16 w16cex wp14">
+  <w:footnote w:type="separator" w:id="-1">
+    <w:p>
+      <w:r>
+        <w:separator/>
+      </w:r>
+    </w:p>
+  </w:footnote>
+  <w:footnote w:type="continuationSeparator" w:id="0">
+    <w:p>
+      <w:r>
+        <w:continuationSeparator/>
+      </w:r>
+    </w:p>
+  </w:footnote>
+</w:footnotes>
 </file>
 
 <file path=word/numbering.xml><?xml version="1.0" encoding="utf-8"?>
@@ -2540,6 +2792,56 @@
       <w:contextualSpacing/>
     </w:pPr>
   </w:style>
+  <w:style w:type="paragraph" w:styleId="Header">
+    <w:name w:val="header"/>
+    <w:basedOn w:val="Normal"/>
+    <w:link w:val="HeaderChar"/>
+    <w:uiPriority w:val="99"/>
+    <w:unhideWhenUsed/>
+    <w:rsid w:val="00EE084D"/>
+    <w:pPr>
+      <w:tabs>
+        <w:tab w:val="center" w:pos="4513"/>
+        <w:tab w:val="right" w:pos="9026"/>
+      </w:tabs>
+    </w:pPr>
+  </w:style>
+  <w:style w:type="character" w:customStyle="1" w:styleId="HeaderChar">
+    <w:name w:val="Header Char"/>
+    <w:basedOn w:val="DefaultParagraphFont"/>
+    <w:link w:val="Header"/>
+    <w:uiPriority w:val="99"/>
+    <w:rsid w:val="00EE084D"/>
+  </w:style>
+  <w:style w:type="paragraph" w:styleId="Footer">
+    <w:name w:val="footer"/>
+    <w:basedOn w:val="Normal"/>
+    <w:link w:val="FooterChar"/>
+    <w:uiPriority w:val="99"/>
+    <w:unhideWhenUsed/>
+    <w:rsid w:val="00EE084D"/>
+    <w:pPr>
+      <w:tabs>
+        <w:tab w:val="center" w:pos="4513"/>
+        <w:tab w:val="right" w:pos="9026"/>
+      </w:tabs>
+    </w:pPr>
+  </w:style>
+  <w:style w:type="character" w:customStyle="1" w:styleId="FooterChar">
+    <w:name w:val="Footer Char"/>
+    <w:basedOn w:val="DefaultParagraphFont"/>
+    <w:link w:val="Footer"/>
+    <w:uiPriority w:val="99"/>
+    <w:rsid w:val="00EE084D"/>
+  </w:style>
+  <w:style w:type="character" w:styleId="PageNumber">
+    <w:name w:val="page number"/>
+    <w:basedOn w:val="DefaultParagraphFont"/>
+    <w:uiPriority w:val="99"/>
+    <w:semiHidden/>
+    <w:unhideWhenUsed/>
+    <w:rsid w:val="00EE084D"/>
+  </w:style>
 </w:styles>
 </file>
 

</xml_diff>